<commit_message>
rename rollup to gufi_rollup
also renamed unrollup to gufi_unrollup
</commit_message>
<xml_diff>
--- a/docs/GUFI-SQL.docx
+++ b/docs/GUFI-SQL.docx
@@ -45880,7 +45880,27 @@
         <w:rPr>
           <w:color w:val="000000" w:themeColor="text1"/>
         </w:rPr>
-        <w:t xml:space="preserve">/rollup -n 2 -L 100000 </w:t>
+        <w:t>/</w:t>
+      </w:r>
+      <w:proofErr w:type="spellStart"/>
+      <w:r>
+        <w:rPr>
+          <w:color w:val="000000" w:themeColor="text1"/>
+        </w:rPr>
+        <w:t>gufi_</w:t>
+      </w:r>
+      <w:r>
+        <w:rPr>
+          <w:color w:val="000000" w:themeColor="text1"/>
+        </w:rPr>
+        <w:t>rollup</w:t>
+      </w:r>
+      <w:proofErr w:type="spellEnd"/>
+      <w:r>
+        <w:rPr>
+          <w:color w:val="000000" w:themeColor="text1"/>
+        </w:rPr>
+        <w:t xml:space="preserve"> -n 2 -L 100000 </w:t>
       </w:r>
       <w:proofErr w:type="spellStart"/>
       <w:r>
@@ -49386,6 +49406,12 @@
         <w:rPr>
           <w:color w:val="000000" w:themeColor="text1"/>
         </w:rPr>
+        <w:t>gufi_</w:t>
+      </w:r>
+      <w:r>
+        <w:rPr>
+          <w:color w:val="000000" w:themeColor="text1"/>
+        </w:rPr>
         <w:t>unrollup</w:t>
       </w:r>
       <w:proofErr w:type="spellEnd"/>
@@ -49855,7 +49881,27 @@
         <w:rPr>
           <w:color w:val="000000" w:themeColor="text1"/>
         </w:rPr>
-        <w:t xml:space="preserve">/rollup -n1 -L10000 </w:t>
+        <w:t>/</w:t>
+      </w:r>
+      <w:proofErr w:type="spellStart"/>
+      <w:r>
+        <w:rPr>
+          <w:color w:val="000000" w:themeColor="text1"/>
+        </w:rPr>
+        <w:t>gufi_</w:t>
+      </w:r>
+      <w:r>
+        <w:rPr>
+          <w:color w:val="000000" w:themeColor="text1"/>
+        </w:rPr>
+        <w:t>rollup</w:t>
+      </w:r>
+      <w:proofErr w:type="spellEnd"/>
+      <w:r>
+        <w:rPr>
+          <w:color w:val="000000" w:themeColor="text1"/>
+        </w:rPr>
+        <w:t xml:space="preserve"> -n1 -L10000 </w:t>
       </w:r>
       <w:proofErr w:type="spellStart"/>
       <w:r>

</xml_diff>